<commit_message>
Plots of relationship btw RT, vdiff and intrans.
</commit_message>
<xml_diff>
--- a/TransitivityDrafts/TransitivitySOM0524_15..docx
+++ b/TransitivityDrafts/TransitivitySOM0524_15..docx
@@ -15,8 +15,6 @@
           <w:szCs w:val="24"/>
         </w:rPr>
       </w:pPr>
-      <w:bookmarkStart w:id="0" w:name="_GoBack"/>
-      <w:bookmarkEnd w:id="0"/>
       <w:r>
         <w:rPr>
           <w:rFonts w:ascii="Times" w:hAnsi="Times"/>
@@ -558,21 +556,6 @@
         <w:lastRenderedPageBreak/>
         <w:t>METHODS AND MATERIALS</w:t>
       </w:r>
-    </w:p>
-    <w:p>
-      <w:pPr>
-        <w:tabs>
-          <w:tab w:val="clear" w:pos="0"/>
-        </w:tabs>
-        <w:ind w:right="0"/>
-        <w:rPr>
-          <w:rFonts w:ascii="Times" w:hAnsi="Times"/>
-          <w:b/>
-          <w:bCs w:val="0"/>
-          <w:iCs w:val="0"/>
-          <w:szCs w:val="24"/>
-        </w:rPr>
-      </w:pPr>
     </w:p>
     <w:p>
       <w:pPr>
@@ -1650,6 +1633,7 @@
         <w:ind w:right="0"/>
         <w:jc w:val="center"/>
         <w:rPr>
+          <w:ins w:id="0" w:author="Ayse Zeynep Enkavi" w:date="2015-05-24T12:07:00Z"/>
           <w:rFonts w:ascii="Times" w:hAnsi="Times"/>
           <w:b/>
           <w:bCs w:val="0"/>
@@ -1657,6 +1641,564 @@
           <w:szCs w:val="24"/>
         </w:rPr>
       </w:pPr>
+    </w:p>
+    <w:p>
+      <w:pPr>
+        <w:tabs>
+          <w:tab w:val="clear" w:pos="0"/>
+        </w:tabs>
+        <w:ind w:right="0"/>
+        <w:rPr>
+          <w:ins w:id="1" w:author="Ayse Zeynep Enkavi" w:date="2015-05-24T12:10:00Z"/>
+        </w:rPr>
+      </w:pPr>
+      <w:ins w:id="2" w:author="Ayse Zeynep Enkavi" w:date="2015-05-24T12:08:00Z">
+        <w:r>
+          <w:t xml:space="preserve">The </w:t>
+        </w:r>
+        <w:proofErr w:type="gramStart"/>
+        <w:r>
+          <w:t>study was approved by the local ethics committee of the University of Bonn</w:t>
+        </w:r>
+        <w:proofErr w:type="gramEnd"/>
+        <w:r>
+          <w:t xml:space="preserve"> and the Institutional Review Board at Columbia University (IRB-AAAB1301) and all subjects gave their written informed consent.</w:t>
+        </w:r>
+      </w:ins>
+    </w:p>
+    <w:p>
+      <w:pPr>
+        <w:tabs>
+          <w:tab w:val="clear" w:pos="0"/>
+        </w:tabs>
+        <w:ind w:right="0"/>
+        <w:rPr>
+          <w:ins w:id="3" w:author="Ayse Zeynep Enkavi" w:date="2015-05-24T12:13:00Z"/>
+          <w:i/>
+        </w:rPr>
+      </w:pPr>
+    </w:p>
+    <w:p>
+      <w:pPr>
+        <w:tabs>
+          <w:tab w:val="clear" w:pos="0"/>
+        </w:tabs>
+        <w:ind w:right="0"/>
+        <w:rPr>
+          <w:ins w:id="4" w:author="Ayse Zeynep Enkavi" w:date="2015-05-24T12:10:00Z"/>
+          <w:i/>
+        </w:rPr>
+      </w:pPr>
+      <w:ins w:id="5" w:author="Ayse Zeynep Enkavi" w:date="2015-05-24T12:10:00Z">
+        <w:r>
+          <w:rPr>
+            <w:i/>
+          </w:rPr>
+          <w:t>MR sequence and analysis</w:t>
+        </w:r>
+      </w:ins>
+    </w:p>
+    <w:p>
+      <w:pPr>
+        <w:rPr>
+          <w:ins w:id="6" w:author="Ayse Zeynep Enkavi" w:date="2015-05-24T12:10:00Z"/>
+        </w:rPr>
+      </w:pPr>
+      <w:ins w:id="7" w:author="Ayse Zeynep Enkavi" w:date="2015-05-24T12:10:00Z">
+        <w:r>
+          <w:t xml:space="preserve">For a </w:t>
+        </w:r>
+        <w:r>
+          <w:t xml:space="preserve">random </w:t>
+        </w:r>
+        <w:r>
+          <w:t xml:space="preserve">subgroup of the patients with </w:t>
+        </w:r>
+        <w:r>
+          <w:t xml:space="preserve">unilateral </w:t>
+        </w:r>
+        <w:r>
+          <w:t>hippocampal sclerosis</w:t>
+        </w:r>
+        <w:r>
+          <w:t xml:space="preserve"> (n=16)</w:t>
+        </w:r>
+        <w:r>
+          <w:t>, a 3D-T1 weighted high-resolution data</w:t>
+        </w:r>
+        <w:r>
+          <w:t xml:space="preserve"> </w:t>
+        </w:r>
+        <w:r>
+          <w:t>set</w:t>
+        </w:r>
+        <w:r>
+          <w:t xml:space="preserve"> (</w:t>
+        </w:r>
+        <w:r>
+          <w:t>MP-RAGE, voxel size 1x1x1mm, repetition time 1570ms, echo time 3.42ms, flip angle 15°, field of view 256mm x 256mm</w:t>
+        </w:r>
+        <w:r>
+          <w:t>)</w:t>
+        </w:r>
+        <w:r>
+          <w:t xml:space="preserve"> was available for volumetric measurement of the hippocampus</w:t>
+        </w:r>
+        <w:r>
+          <w:t xml:space="preserve">. This was done in a fully automated manner by means of </w:t>
+        </w:r>
+        <w:r>
+          <w:t xml:space="preserve">the </w:t>
+        </w:r>
+        <w:proofErr w:type="spellStart"/>
+        <w:r>
+          <w:t>FreeSurfer</w:t>
+        </w:r>
+        <w:proofErr w:type="spellEnd"/>
+        <w:r>
+          <w:t xml:space="preserve"> image analysis suite (Version 5.1.0, </w:t>
+        </w:r>
+        <w:proofErr w:type="spellStart"/>
+        <w:r>
+          <w:t>Martinos</w:t>
+        </w:r>
+        <w:proofErr w:type="spellEnd"/>
+        <w:r>
+          <w:t xml:space="preserve"> Center, Harvard University, Boston, MA, U.S.A.) </w:t>
+        </w:r>
+        <w:r>
+          <w:fldChar w:fldCharType="begin" w:fldLock="1"/>
+        </w:r>
+        <w:r>
+          <w:instrText>ADDIN CSL_CITATION { "citationItems" : [ { "id" : "ITEM-1", "itemData" : { "DOI" : "10.1016/S0896-6273(02)00569-X", "ISBN" : "0896-6273 (Print)", "ISSN" : "08966273", "PMID" : "11832223", "abstract" : "We present a technique for automatically assigning a neuroanatomical label to each voxel in an MRI volume based on probabilistic information automatically estimated from a manually labeled training set. In contrast to existing segmentation procedures that only label a small number of tissue classes, the current method assigns one of 37 labels to each voxel, including left and right caudate, putamen, pallidum, thalamus, lateral ventricles, hippocampus, and amygdala. The classification technique employs a registration procedure that is robust to anatomical variability, including the ventricular enlargement typically associated with neurological diseases and aging. The technique is shown to be comparable in accuracy to manual labeling, and of sufficient sensitivity to robustly detect changes in the volume of noncortical structures that presage the onset of probable Alzheimer's disease.", "author" : [ { "dropping-particle" : "", "family" : "Fischl", "given" : "Bruce", "non-dropping-particle" : "", "parse-names" : false, "suffix" : "" }, { "dropping-particle" : "", "family" : "Salat", "given" : "David H.", "non-dropping-particle" : "", "parse-names" : false, "suffix" : "" }, { "dropping-particle" : "", "family" : "Busa", "given" : "Evelina", "non-dropping-particle" : "", "parse-names" : false, "suffix" : "" }, { "dropping-particle" : "", "family" : "Albert", "given" : "Marilyn", "non-dropping-particle" : "", "parse-names" : false, "suffix" : "" }, { "dropping-particle" : "", "family" : "Dieterich", "given" : "Megan", "non-dropping-particle" : "", "parse-names" : false, "suffix" : "" }, { "dropping-particle" : "", "family" : "Haselgrove", "given" : "Christian", "non-dropping-particle" : "", "parse-names" : false, "suffix" : "" }, { "dropping-particle" : "", "family" : "Kouwe", "given" : "Andre", "non-dropping-particle" : "Van Der", "parse-names" : false, "suffix" : "" }, { "dropping-particle" : "", "family" : "Killiany", "given" : "Ron", "non-dropping-particle" : "", "parse-names" : false, "suffix" : "" }, { "dropping-particle" : "", "family" : "Kennedy", "given" : "David", "non-dropping-particle" : "", "parse-names" : false, "suffix" : "" }, { "dropping-particle" : "", "family" : "Klaveness", "given" : "Shuna", "non-dropping-particle" : "", "parse-names" : false, "suffix" : "" }, { "dropping-particle" : "", "family" : "Montillo", "given" : "Albert", "non-dropping-particle" : "", "parse-names" : false, "suffix" : "" }, { "dropping-particle" : "", "family" : "Makris", "given" : "Nikos", "non-dropping-particle" : "", "parse-names" : false, "suffix" : "" }, { "dropping-particle" : "", "family" : "Rosen", "given" : "Bruce", "non-dropping-particle" : "", "parse-names" : false, "suffix" : "" }, { "dropping-particle" : "", "family" : "Dale", "given" : "Anders M.", "non-dropping-particle" : "", "parse-names" : false, "suffix" : "" } ], "container-title" : "Neuron", "id" : "ITEM-1", "issued" : { "date-parts" : [ [ "2002" ] ] }, "page" : "341-355", "title" : "Whole brain segmentation: Automated labeling of neuroanatomical structures in the human brain", "type" : "article-journal", "volume" : "33" }, "uris" : [ "http://www.mendeley.com/documents/?uuid=99e1b8c2-1efc-40e2-888a-a28402b127b5" ] }, { "id" : "ITEM-2", "itemData" : { "DOI" : "10.1093/cercor/bhg087", "ISBN" : "1047-3211 (Print)\\n1047-3211 (Linking)", "ISSN" : "1047-3211", "PMID" : "14654453", "abstract" : "We present a technique for automatically assigning a neuroanatomical label to each location on a cortical surface model based on probabilistic information estimated from a manually labeled training set. This procedure incorporates both geometric information derived from the cortical model, and neuroanatomical convention, as found in the training set. The result is a complete labeling of cortical sulci and gyri. Examples are given from two different training sets generated using different neuroanatomical conventions, illustrating the flexibility of the algorithm. The technique is shown to be comparable in accuracy to manual labeling.", "author" : [ { "dropping-particle" : "", "family" : "Fischl", "given" : "Bruce", "non-dropping-particle" : "", "parse-names" : false, "suffix" : "" }, { "dropping-particle" : "", "family" : "Kouwe", "given" : "Andr\u00e9", "non-dropping-particle" : "van der", "parse-names" : false, "suffix" : "" }, { "dropping-particle" : "", "family" : "Destrieux", "given" : "Christophe", "non-dropping-particle" : "", "parse-names" : false, "suffix" : "" }, { "dropping-particle" : "", "family" : "Halgren", "given" : "Eric", "non-dropping-particle" : "", "parse-names" : false, "suffix" : "" }, { "dropping-particle" : "", "family" : "S\u00e9gonne", "given" : "Florent", "non-dropping-particle" : "", "parse-names" : false, "suffix" : "" }, { "dropping-particle" : "", "family" : "Salat", "given" : "David H", "non-dropping-particle" : "", "parse-names" : false, "suffix" : "" }, { "dropping-particle" : "", "family" : "Busa", "given" : "Evelina", "non-dropping-particle" : "", "parse-names" : false, "suffix" : "" }, { "dropping-particle" : "", "family" : "Seidman", "given" : "Larry J", "non-dropping-particle" : "", "parse-names" : false, "suffix" : "" }, { "dropping-particle" : "", "family" : "Goldstein", "given" : "Jill", "non-dropping-particle" : "", "parse-names" : false, "suffix" : "" }, { "dropping-particle" : "", "family" : "Kennedy", "given" : "David", "non-dropping-particle" : "", "parse-names" : false, "suffix" : "" }, { "dropping-particle" : "", "family" : "Caviness", "given" : "Verne", "non-dropping-particle" : "", "parse-names" : false, "suffix" : "" }, { "dropping-particle" : "", "family" : "Makris", "given" : "Nikos", "non-dropping-particle" : "", "parse-names" : false, "suffix" : "" }, { "dropping-particle" : "", "family" : "Rosen", "given" : "Bruce", "non-dropping-particle" : "", "parse-names" : false, "suffix" : "" }, { "dropping-particle" : "", "family" : "Dale", "given" : "Anders M", "non-dropping-particle" : "", "parse-names" : false, "suffix" : "" } ], "container-title" : "Cerebral cortex (New York, N.Y. : 1991)", "id" : "ITEM-2", "issued" : { "date-parts" : [ [ "2004" ] ] }, "page" : "11-22", "title" : "Automatically parcellating the human cerebral cortex.", "type" : "article-journal", "volume" : "14" }, "uris" : [ "http://www.mendeley.com/documents/?uuid=ee23d9f1-edae-4227-b48f-71b2a441d36d" ] } ], "mendeley" : { "previouslyFormattedCitation" : "(Fischl et al., 2002, 2004)" }, "properties" : { "noteIndex" : 0 }, "schema" : "https://github.com/citation-style-language/schema/raw/master/csl-citation.json" }</w:instrText>
+        </w:r>
+        <w:r>
+          <w:fldChar w:fldCharType="separate"/>
+        </w:r>
+        <w:r>
+          <w:rPr>
+            <w:noProof/>
+          </w:rPr>
+          <w:t>(Fischl et al., 2002, 2004)</w:t>
+        </w:r>
+        <w:r>
+          <w:fldChar w:fldCharType="end"/>
+        </w:r>
+        <w:r>
+          <w:t>.</w:t>
+        </w:r>
+        <w:r>
+          <w:t xml:space="preserve"> </w:t>
+        </w:r>
+        <w:r>
+          <w:t>Because of the high variance in hippocampal volume between individuals, we used a lateral</w:t>
+        </w:r>
+        <w:r>
+          <w:t xml:space="preserve"> damage</w:t>
+        </w:r>
+        <w:r>
+          <w:t xml:space="preserve"> index of hippocampal volume </w:t>
+        </w:r>
+        <w:r>
+          <w:t xml:space="preserve">to express the extent of </w:t>
+        </w:r>
+        <w:r>
+          <w:t xml:space="preserve">unilateral hippocampal damage </w:t>
+        </w:r>
+        <w:r>
+          <w:t xml:space="preserve">in our MTL group:  </w:t>
+        </w:r>
+      </w:ins>
+    </w:p>
+    <w:p>
+      <w:pPr>
+        <w:rPr>
+          <w:ins w:id="8" w:author="Ayse Zeynep Enkavi" w:date="2015-05-24T12:10:00Z"/>
+        </w:rPr>
+      </w:pPr>
+      <w:ins w:id="9" w:author="Ayse Zeynep Enkavi" w:date="2015-05-24T12:10:00Z">
+        <m:oMathPara>
+          <m:oMath>
+            <m:r>
+              <w:rPr>
+                <w:rFonts w:ascii="Cambria Math" w:hAnsi="Cambria Math"/>
+              </w:rPr>
+              <m:t>LDI=abs</m:t>
+            </m:r>
+            <m:d>
+              <m:dPr>
+                <m:ctrlPr>
+                  <w:rPr>
+                    <w:rFonts w:ascii="Cambria Math" w:hAnsi="Cambria Math"/>
+                    <w:i/>
+                  </w:rPr>
+                </m:ctrlPr>
+              </m:dPr>
+              <m:e>
+                <m:f>
+                  <m:fPr>
+                    <m:ctrlPr>
+                      <w:rPr>
+                        <w:rFonts w:ascii="Cambria Math" w:hAnsi="Cambria Math"/>
+                        <w:i/>
+                      </w:rPr>
+                    </m:ctrlPr>
+                  </m:fPr>
+                  <m:num>
+                    <m:sSub>
+                      <m:sSubPr>
+                        <m:ctrlPr>
+                          <w:rPr>
+                            <w:rFonts w:ascii="Cambria Math" w:hAnsi="Cambria Math"/>
+                            <w:i/>
+                          </w:rPr>
+                        </m:ctrlPr>
+                      </m:sSubPr>
+                      <m:e>
+                        <m:r>
+                          <w:rPr>
+                            <w:rFonts w:ascii="Cambria Math" w:hAnsi="Cambria Math"/>
+                          </w:rPr>
+                          <m:t>V</m:t>
+                        </m:r>
+                      </m:e>
+                      <m:sub>
+                        <m:r>
+                          <w:rPr>
+                            <w:rFonts w:ascii="Cambria Math" w:hAnsi="Cambria Math"/>
+                          </w:rPr>
+                          <m:t>Hippo_L</m:t>
+                        </m:r>
+                      </m:sub>
+                    </m:sSub>
+                    <m:r>
+                      <w:rPr>
+                        <w:rFonts w:ascii="Cambria Math" w:hAnsi="Cambria Math"/>
+                      </w:rPr>
+                      <m:t>-</m:t>
+                    </m:r>
+                    <m:sSub>
+                      <m:sSubPr>
+                        <m:ctrlPr>
+                          <w:rPr>
+                            <w:rFonts w:ascii="Cambria Math" w:hAnsi="Cambria Math"/>
+                            <w:i/>
+                          </w:rPr>
+                        </m:ctrlPr>
+                      </m:sSubPr>
+                      <m:e>
+                        <m:r>
+                          <w:rPr>
+                            <w:rFonts w:ascii="Cambria Math" w:hAnsi="Cambria Math"/>
+                          </w:rPr>
+                          <m:t>V</m:t>
+                        </m:r>
+                      </m:e>
+                      <m:sub>
+                        <m:r>
+                          <w:rPr>
+                            <w:rFonts w:ascii="Cambria Math" w:hAnsi="Cambria Math"/>
+                          </w:rPr>
+                          <m:t>Hippo_R</m:t>
+                        </m:r>
+                      </m:sub>
+                    </m:sSub>
+                    <m:r>
+                      <w:rPr>
+                        <w:rFonts w:ascii="Cambria Math" w:hAnsi="Cambria Math"/>
+                      </w:rPr>
+                      <m:t xml:space="preserve"> </m:t>
+                    </m:r>
+                  </m:num>
+                  <m:den>
+                    <m:sSub>
+                      <m:sSubPr>
+                        <m:ctrlPr>
+                          <w:rPr>
+                            <w:rFonts w:ascii="Cambria Math" w:hAnsi="Cambria Math"/>
+                            <w:i/>
+                          </w:rPr>
+                        </m:ctrlPr>
+                      </m:sSubPr>
+                      <m:e>
+                        <m:r>
+                          <w:rPr>
+                            <w:rFonts w:ascii="Cambria Math" w:hAnsi="Cambria Math"/>
+                          </w:rPr>
+                          <m:t>V</m:t>
+                        </m:r>
+                      </m:e>
+                      <m:sub>
+                        <m:r>
+                          <w:rPr>
+                            <w:rFonts w:ascii="Cambria Math" w:hAnsi="Cambria Math"/>
+                          </w:rPr>
+                          <m:t>Hi</m:t>
+                        </m:r>
+                        <m:r>
+                          <w:rPr>
+                            <w:rFonts w:ascii="Cambria Math" w:hAnsi="Cambria Math"/>
+                          </w:rPr>
+                          <m:t>ppo_L</m:t>
+                        </m:r>
+                      </m:sub>
+                    </m:sSub>
+                    <m:r>
+                      <w:rPr>
+                        <w:rFonts w:ascii="Cambria Math" w:hAnsi="Cambria Math"/>
+                      </w:rPr>
+                      <m:t>+</m:t>
+                    </m:r>
+                    <m:sSub>
+                      <m:sSubPr>
+                        <m:ctrlPr>
+                          <w:rPr>
+                            <w:rFonts w:ascii="Cambria Math" w:hAnsi="Cambria Math"/>
+                            <w:i/>
+                          </w:rPr>
+                        </m:ctrlPr>
+                      </m:sSubPr>
+                      <m:e>
+                        <m:r>
+                          <w:rPr>
+                            <w:rFonts w:ascii="Cambria Math" w:hAnsi="Cambria Math"/>
+                          </w:rPr>
+                          <m:t>V</m:t>
+                        </m:r>
+                      </m:e>
+                      <m:sub>
+                        <m:r>
+                          <w:rPr>
+                            <w:rFonts w:ascii="Cambria Math" w:hAnsi="Cambria Math"/>
+                          </w:rPr>
+                          <m:t>Hippo_R</m:t>
+                        </m:r>
+                      </m:sub>
+                    </m:sSub>
+                  </m:den>
+                </m:f>
+              </m:e>
+            </m:d>
+            <m:r>
+              <w:rPr>
+                <w:rFonts w:ascii="Cambria Math" w:hAnsi="Cambria Math"/>
+              </w:rPr>
+              <m:t xml:space="preserve"> </m:t>
+            </m:r>
+          </m:oMath>
+        </m:oMathPara>
+      </w:ins>
+    </w:p>
+    <w:p>
+      <w:pPr>
+        <w:rPr>
+          <w:ins w:id="10" w:author="Ayse Zeynep Enkavi" w:date="2015-05-24T12:10:00Z"/>
+        </w:rPr>
+      </w:pPr>
+    </w:p>
+    <w:p>
+      <w:pPr>
+        <w:tabs>
+          <w:tab w:val="clear" w:pos="0"/>
+        </w:tabs>
+        <w:ind w:right="0"/>
+        <w:rPr>
+          <w:ins w:id="11" w:author="Ayse Zeynep Enkavi" w:date="2015-05-24T12:13:00Z"/>
+        </w:rPr>
+      </w:pPr>
+      <w:ins w:id="12" w:author="Ayse Zeynep Enkavi" w:date="2015-05-24T12:10:00Z">
+        <w:r>
+          <w:t>This lateral damage index can obviously be only assessed for subjects with unilateral hippocampal sclerosis.</w:t>
+        </w:r>
+      </w:ins>
+    </w:p>
+    <w:p>
+      <w:pPr>
+        <w:tabs>
+          <w:tab w:val="clear" w:pos="0"/>
+        </w:tabs>
+        <w:ind w:right="0"/>
+        <w:rPr>
+          <w:ins w:id="13" w:author="Ayse Zeynep Enkavi" w:date="2015-05-24T12:14:00Z"/>
+          <w:i/>
+        </w:rPr>
+      </w:pPr>
+    </w:p>
+    <w:p>
+      <w:pPr>
+        <w:tabs>
+          <w:tab w:val="clear" w:pos="0"/>
+        </w:tabs>
+        <w:ind w:right="0"/>
+        <w:rPr>
+          <w:ins w:id="14" w:author="Ayse Zeynep Enkavi" w:date="2015-05-24T12:13:00Z"/>
+          <w:i/>
+        </w:rPr>
+      </w:pPr>
+      <w:ins w:id="15" w:author="Ayse Zeynep Enkavi" w:date="2015-05-24T12:13:00Z">
+        <w:r>
+          <w:rPr>
+            <w:i/>
+          </w:rPr>
+          <w:t>Statistical analysis</w:t>
+        </w:r>
+      </w:ins>
+    </w:p>
+    <w:p>
+      <w:pPr>
+        <w:rPr>
+          <w:ins w:id="16" w:author="Ayse Zeynep Enkavi" w:date="2015-05-24T12:13:00Z"/>
+        </w:rPr>
+      </w:pPr>
+      <w:ins w:id="17" w:author="Ayse Zeynep Enkavi" w:date="2015-05-24T12:13:00Z">
+        <w:r>
+          <w:t xml:space="preserve">Statistical analyses were performed using SPSS Statistics 21.0 for </w:t>
+        </w:r>
+        <w:r>
+          <w:t>Windows</w:t>
+        </w:r>
+        <w:r>
+          <w:t xml:space="preserve"> (IBM, Armonk, NY, U.S.A.)</w:t>
+        </w:r>
+        <w:r>
+          <w:t xml:space="preserve"> and R (Version 3.1.2) for Mac</w:t>
+        </w:r>
+        <w:r>
+          <w:t xml:space="preserve">. </w:t>
+        </w:r>
+        <w:r>
+          <w:t xml:space="preserve"> We use a two-tailed </w:t>
+        </w:r>
+        <w:r>
+          <w:t>p</w:t>
+        </w:r>
+        <w:r>
+          <w:t>-</w:t>
+        </w:r>
+        <w:r>
+          <w:t xml:space="preserve">value </w:t>
+        </w:r>
+        <w:r>
+          <w:t>of 0</w:t>
+        </w:r>
+        <w:r>
+          <w:t xml:space="preserve">.05 </w:t>
+        </w:r>
+        <w:r>
+          <w:t xml:space="preserve">as our criterion for </w:t>
+        </w:r>
+        <w:r>
+          <w:t>statistica</w:t>
+        </w:r>
+        <w:r>
+          <w:t>l</w:t>
+        </w:r>
+        <w:r>
+          <w:t xml:space="preserve"> significan</w:t>
+        </w:r>
+        <w:r>
+          <w:t xml:space="preserve">ce and mark </w:t>
+        </w:r>
+        <w:r>
+          <w:t>significant differences in the figures and tables with asterisks: *p ≤ 0.05, **p ≤ 0.01, and ***p ≤ 0.001.</w:t>
+        </w:r>
+      </w:ins>
+    </w:p>
+    <w:p>
+      <w:pPr>
+        <w:tabs>
+          <w:tab w:val="clear" w:pos="0"/>
+        </w:tabs>
+        <w:ind w:right="0"/>
+        <w:rPr>
+          <w:ins w:id="18" w:author="Ayse Zeynep Enkavi" w:date="2015-05-24T12:14:00Z"/>
+          <w:i/>
+        </w:rPr>
+      </w:pPr>
+    </w:p>
+    <w:p>
+      <w:pPr>
+        <w:tabs>
+          <w:tab w:val="clear" w:pos="0"/>
+        </w:tabs>
+        <w:ind w:right="0"/>
+        <w:rPr>
+          <w:ins w:id="19" w:author="Ayse Zeynep Enkavi" w:date="2015-05-24T12:13:00Z"/>
+          <w:i/>
+        </w:rPr>
+      </w:pPr>
+      <w:ins w:id="20" w:author="Ayse Zeynep Enkavi" w:date="2015-05-24T12:13:00Z">
+        <w:r>
+          <w:rPr>
+            <w:i/>
+          </w:rPr>
+          <w:t xml:space="preserve">Tallying </w:t>
+        </w:r>
+        <w:proofErr w:type="spellStart"/>
+        <w:r>
+          <w:rPr>
+            <w:i/>
+          </w:rPr>
+          <w:t>intransitivities</w:t>
+        </w:r>
+        <w:proofErr w:type="spellEnd"/>
+      </w:ins>
+    </w:p>
+    <w:p>
+      <w:pPr>
+        <w:tabs>
+          <w:tab w:val="clear" w:pos="0"/>
+        </w:tabs>
+        <w:ind w:right="0"/>
+        <w:rPr>
+          <w:ins w:id="21" w:author="Ayse Zeynep Enkavi" w:date="2015-05-24T12:14:00Z"/>
+        </w:rPr>
+      </w:pPr>
+      <w:ins w:id="22" w:author="Ayse Zeynep Enkavi" w:date="2015-05-24T12:13:00Z">
+        <w:r>
+          <w:t>The binary choices made by each respondent were transformed into a matrix of choice-triplets, as the detection of intransitivity requires three choice pairs. Each matrix consisted of 1140 rows, representing all possible combinations of 3 choice pairs, out of the 190 paired comparisons of the 20 chocolate bars, that are relevant to determine transitivity.</w:t>
+        </w:r>
+      </w:ins>
+    </w:p>
+    <w:p>
+      <w:pPr>
+        <w:tabs>
+          <w:tab w:val="clear" w:pos="0"/>
+        </w:tabs>
+        <w:ind w:right="0"/>
+        <w:rPr>
+          <w:rFonts w:ascii="Times" w:hAnsi="Times"/>
+          <w:b/>
+          <w:bCs w:val="0"/>
+          <w:iCs w:val="0"/>
+          <w:szCs w:val="24"/>
+        </w:rPr>
+      </w:pPr>
+      <w:ins w:id="23" w:author="Ayse Zeynep Enkavi" w:date="2015-05-24T12:14:00Z">
+        <w:r>
+          <w:t>The proportion of intransitive choices was obtained by dividing the number of intransitive triples by the total number of triples.</w:t>
+        </w:r>
+        <w:r>
+          <w:t xml:space="preserve"> </w:t>
+        </w:r>
+        <w:r>
+          <w:t xml:space="preserve">This provided the central dependent measure. Intransitivity in revealed preferences can be expected if there is random error in the retrieval of the underlying subjective-value signals. Analytically, it can be shown that the maximum level of </w:t>
+        </w:r>
+        <w:proofErr w:type="spellStart"/>
+        <w:r>
+          <w:t>intransitivities</w:t>
+        </w:r>
+        <w:proofErr w:type="spellEnd"/>
+        <w:r>
+          <w:t xml:space="preserve"> (those produced by a random responder) is in 25% of all triplets. In the supplementary materials we report the result of simulations that </w:t>
+        </w:r>
+        <w:r>
+          <w:lastRenderedPageBreak/>
+          <w:t>demonstrate that the number of non-transitive choices varies non-linearly with the response error.</w:t>
+        </w:r>
+      </w:ins>
+      <w:bookmarkStart w:id="24" w:name="_GoBack"/>
+      <w:bookmarkEnd w:id="24"/>
     </w:p>
     <w:p>
       <w:pPr>
@@ -1761,7 +2303,7 @@
         </w:tabs>
         <w:ind w:right="0"/>
         <w:rPr>
-          <w:ins w:id="1" w:author="Ayse Zeynep Enkavi" w:date="2015-02-11T23:20:00Z"/>
+          <w:ins w:id="25" w:author="Ayse Zeynep Enkavi" w:date="2015-02-11T23:20:00Z"/>
           <w:rFonts w:ascii="Times" w:hAnsi="Times"/>
           <w:bCs w:val="0"/>
           <w:iCs w:val="0"/>
@@ -1804,7 +2346,7 @@
         </w:rPr>
         <w:t>48</w:t>
       </w:r>
-      <w:ins w:id="2" w:author="Ayse Zeynep Enkavi" w:date="2015-02-11T22:22:00Z">
+      <w:ins w:id="26" w:author="Ayse Zeynep Enkavi" w:date="2015-02-11T22:22:00Z">
         <w:r>
           <w:rPr>
             <w:rFonts w:ascii="Times" w:hAnsi="Times"/>
@@ -1869,7 +2411,7 @@
         </w:rPr>
         <w:t xml:space="preserve"> (SD = 7</w:t>
       </w:r>
-      <w:ins w:id="3" w:author="Ayse Zeynep Enkavi" w:date="2015-02-11T22:23:00Z">
+      <w:ins w:id="27" w:author="Ayse Zeynep Enkavi" w:date="2015-02-11T22:23:00Z">
         <w:r>
           <w:rPr>
             <w:rFonts w:ascii="Times" w:hAnsi="Times"/>
@@ -1927,7 +2469,7 @@
         </w:rPr>
         <w:t xml:space="preserve"> </w:t>
       </w:r>
-      <w:ins w:id="4" w:author="Ayse Zeynep Enkavi" w:date="2015-02-11T22:23:00Z">
+      <w:ins w:id="28" w:author="Ayse Zeynep Enkavi" w:date="2015-02-11T22:23:00Z">
         <w:r>
           <w:rPr>
             <w:rFonts w:ascii="Times" w:hAnsi="Times"/>
@@ -1947,7 +2489,7 @@
           <w:t xml:space="preserve"> the choice task</w:t>
         </w:r>
       </w:ins>
-      <w:ins w:id="5" w:author="Ayse Zeynep Enkavi" w:date="2015-02-11T22:34:00Z">
+      <w:ins w:id="29" w:author="Ayse Zeynep Enkavi" w:date="2015-02-11T22:34:00Z">
         <w:r>
           <w:rPr>
             <w:rFonts w:ascii="Times" w:hAnsi="Times"/>
@@ -1978,7 +2520,7 @@
           <w:t>) on the control task.</w:t>
         </w:r>
       </w:ins>
-      <w:ins w:id="6" w:author="Ayse Zeynep Enkavi" w:date="2015-02-11T23:20:00Z">
+      <w:ins w:id="30" w:author="Ayse Zeynep Enkavi" w:date="2015-02-11T23:20:00Z">
         <w:r>
           <w:rPr>
             <w:rFonts w:ascii="Times" w:hAnsi="Times"/>
@@ -1989,7 +2531,7 @@
           <w:t xml:space="preserve"> There were significant group and task differences in reaction times.</w:t>
         </w:r>
       </w:ins>
-      <w:ins w:id="7" w:author="Ayse Zeynep Enkavi" w:date="2015-02-11T23:22:00Z">
+      <w:ins w:id="31" w:author="Ayse Zeynep Enkavi" w:date="2015-02-11T23:22:00Z">
         <w:r>
           <w:rPr>
             <w:rFonts w:ascii="Times" w:hAnsi="Times"/>
@@ -2000,7 +2542,7 @@
           <w:t xml:space="preserve"> All groups were faster in the control task than in the preference task</w:t>
         </w:r>
       </w:ins>
-      <w:ins w:id="8" w:author="Ayse Zeynep Enkavi" w:date="2015-02-11T23:23:00Z">
+      <w:ins w:id="32" w:author="Ayse Zeynep Enkavi" w:date="2015-02-11T23:23:00Z">
         <w:r>
           <w:rPr>
             <w:rFonts w:ascii="Times" w:hAnsi="Times"/>
@@ -2011,7 +2553,7 @@
           <w:t xml:space="preserve"> (b = -837.09, t(34225) = -46.63</w:t>
         </w:r>
       </w:ins>
-      <w:ins w:id="9" w:author="Ayse Zeynep Enkavi" w:date="2015-02-11T23:24:00Z">
+      <w:ins w:id="33" w:author="Ayse Zeynep Enkavi" w:date="2015-02-11T23:24:00Z">
         <w:r>
           <w:rPr>
             <w:rFonts w:ascii="Times" w:hAnsi="Times"/>
@@ -2022,7 +2564,7 @@
           <w:t>, p &lt; 0.001)</w:t>
         </w:r>
       </w:ins>
-      <w:ins w:id="10" w:author="Ayse Zeynep Enkavi" w:date="2015-02-11T23:25:00Z">
+      <w:ins w:id="34" w:author="Ayse Zeynep Enkavi" w:date="2015-02-11T23:25:00Z">
         <w:r>
           <w:rPr>
             <w:rFonts w:ascii="Times" w:hAnsi="Times"/>
@@ -2033,7 +2575,7 @@
           <w:t xml:space="preserve"> and they got faster as the task progressed, though this trend was much more prominent for the choice task</w:t>
         </w:r>
       </w:ins>
-      <w:ins w:id="11" w:author="Ayse Zeynep Enkavi" w:date="2015-02-11T23:27:00Z">
+      <w:ins w:id="35" w:author="Ayse Zeynep Enkavi" w:date="2015-02-11T23:27:00Z">
         <w:r>
           <w:rPr>
             <w:rFonts w:ascii="Times" w:hAnsi="Times"/>
@@ -2044,7 +2586,7 @@
           <w:t xml:space="preserve"> (task – trial number interaction b = 2.190, t(34225) = 13.44, p &lt; 0.001)</w:t>
         </w:r>
       </w:ins>
-      <w:ins w:id="12" w:author="Ayse Zeynep Enkavi" w:date="2015-02-11T23:25:00Z">
+      <w:ins w:id="36" w:author="Ayse Zeynep Enkavi" w:date="2015-02-11T23:25:00Z">
         <w:r>
           <w:rPr>
             <w:rFonts w:ascii="Times" w:hAnsi="Times"/>
@@ -2055,7 +2597,7 @@
           <w:t>.</w:t>
         </w:r>
       </w:ins>
-      <w:ins w:id="13" w:author="Ayse Zeynep Enkavi" w:date="2015-02-11T23:29:00Z">
+      <w:ins w:id="37" w:author="Ayse Zeynep Enkavi" w:date="2015-02-11T23:29:00Z">
         <w:r>
           <w:rPr>
             <w:rFonts w:ascii="Times" w:hAnsi="Times"/>
@@ -2066,7 +2608,7 @@
           <w:t xml:space="preserve"> The MTL group was consistently slower than the control groups in the choice task but this was not true for the control task where the control group was consistently faster than both lesion groups.</w:t>
         </w:r>
       </w:ins>
-      <w:ins w:id="14" w:author="Ayse Zeynep Enkavi" w:date="2015-02-11T23:22:00Z">
+      <w:ins w:id="38" w:author="Ayse Zeynep Enkavi" w:date="2015-02-11T23:22:00Z">
         <w:r>
           <w:rPr>
             <w:rFonts w:ascii="Times" w:hAnsi="Times"/>
@@ -2077,7 +2619,7 @@
           <w:t xml:space="preserve">  </w:t>
         </w:r>
       </w:ins>
-      <w:ins w:id="15" w:author="Ayse Zeynep Enkavi" w:date="2015-02-11T23:30:00Z">
+      <w:ins w:id="39" w:author="Ayse Zeynep Enkavi" w:date="2015-02-11T23:30:00Z">
         <w:r>
           <w:rPr>
             <w:rFonts w:ascii="Times" w:hAnsi="Times"/>
@@ -2102,64 +2644,57 @@
           <w:szCs w:val="24"/>
         </w:rPr>
       </w:pPr>
-      <w:ins w:id="16" w:author="Ayse Zeynep Enkavi" w:date="2015-02-11T23:22:00Z">
-        <w:r>
-          <w:rPr>
-            <w:rFonts w:ascii="Times" w:hAnsi="Times"/>
-            <w:bCs w:val="0"/>
-            <w:iCs w:val="0"/>
-            <w:noProof/>
-            <w:szCs w:val="24"/>
-            <w:rPrChange w:id="17">
-              <w:rPr>
-                <w:noProof/>
-              </w:rPr>
-            </w:rPrChange>
-          </w:rPr>
-          <w:lastRenderedPageBreak/>
-          <w:drawing>
-            <wp:inline distT="0" distB="0" distL="0" distR="0" wp14:anchorId="57F575ED" wp14:editId="3B76B130">
-              <wp:extent cx="5486400" cy="3228975"/>
-              <wp:effectExtent l="0" t="0" r="0" b="0"/>
-              <wp:docPr id="5" name="Picture 5"/>
-              <wp:cNvGraphicFramePr>
-                <a:graphicFrameLocks xmlns:a="http://schemas.openxmlformats.org/drawingml/2006/main" noChangeAspect="1"/>
-              </wp:cNvGraphicFramePr>
-              <a:graphic xmlns:a="http://schemas.openxmlformats.org/drawingml/2006/main">
-                <a:graphicData uri="http://schemas.openxmlformats.org/drawingml/2006/picture">
-                  <pic:pic xmlns:pic="http://schemas.openxmlformats.org/drawingml/2006/picture">
-                    <pic:nvPicPr>
-                      <pic:cNvPr id="0" name="SOM_Fig1.jpeg"/>
-                      <pic:cNvPicPr/>
-                    </pic:nvPicPr>
-                    <pic:blipFill>
-                      <a:blip r:embed="rId8">
-                        <a:extLst>
-                          <a:ext uri="{28A0092B-C50C-407E-A947-70E740481C1C}">
-                            <a14:useLocalDpi xmlns:a14="http://schemas.microsoft.com/office/drawing/2010/main" val="0"/>
-                          </a:ext>
-                        </a:extLst>
-                      </a:blip>
-                      <a:stretch>
-                        <a:fillRect/>
-                      </a:stretch>
-                    </pic:blipFill>
-                    <pic:spPr>
-                      <a:xfrm>
-                        <a:off x="0" y="0"/>
-                        <a:ext cx="5486400" cy="3228975"/>
-                      </a:xfrm>
-                      <a:prstGeom prst="rect">
-                        <a:avLst/>
-                      </a:prstGeom>
-                    </pic:spPr>
-                  </pic:pic>
-                </a:graphicData>
-              </a:graphic>
-            </wp:inline>
-          </w:drawing>
-        </w:r>
-      </w:ins>
+      <w:r>
+        <w:rPr>
+          <w:rFonts w:ascii="Times" w:hAnsi="Times"/>
+          <w:bCs w:val="0"/>
+          <w:iCs w:val="0"/>
+          <w:noProof/>
+          <w:szCs w:val="24"/>
+        </w:rPr>
+        <w:lastRenderedPageBreak/>
+        <w:drawing>
+          <wp:inline distT="0" distB="0" distL="0" distR="0" wp14:anchorId="57F575ED" wp14:editId="3B76B130">
+            <wp:extent cx="5486400" cy="3228975"/>
+            <wp:effectExtent l="0" t="0" r="0" b="0"/>
+            <wp:docPr id="5" name="Picture 5"/>
+            <wp:cNvGraphicFramePr>
+              <a:graphicFrameLocks xmlns:a="http://schemas.openxmlformats.org/drawingml/2006/main" noChangeAspect="1"/>
+            </wp:cNvGraphicFramePr>
+            <a:graphic xmlns:a="http://schemas.openxmlformats.org/drawingml/2006/main">
+              <a:graphicData uri="http://schemas.openxmlformats.org/drawingml/2006/picture">
+                <pic:pic xmlns:pic="http://schemas.openxmlformats.org/drawingml/2006/picture">
+                  <pic:nvPicPr>
+                    <pic:cNvPr id="0" name="SOM_Fig1.jpeg"/>
+                    <pic:cNvPicPr/>
+                  </pic:nvPicPr>
+                  <pic:blipFill>
+                    <a:blip r:embed="rId8">
+                      <a:extLst>
+                        <a:ext uri="{28A0092B-C50C-407E-A947-70E740481C1C}">
+                          <a14:useLocalDpi xmlns:a14="http://schemas.microsoft.com/office/drawing/2010/main" val="0"/>
+                        </a:ext>
+                      </a:extLst>
+                    </a:blip>
+                    <a:stretch>
+                      <a:fillRect/>
+                    </a:stretch>
+                  </pic:blipFill>
+                  <pic:spPr>
+                    <a:xfrm>
+                      <a:off x="0" y="0"/>
+                      <a:ext cx="5486400" cy="3228975"/>
+                    </a:xfrm>
+                    <a:prstGeom prst="rect">
+                      <a:avLst/>
+                    </a:prstGeom>
+                  </pic:spPr>
+                </pic:pic>
+              </a:graphicData>
+            </a:graphic>
+          </wp:inline>
+        </w:drawing>
+      </w:r>
     </w:p>
     <w:p>
       <w:pPr>
@@ -2168,7 +2703,7 @@
         </w:tabs>
         <w:ind w:right="0"/>
         <w:rPr>
-          <w:ins w:id="18" w:author="Ayse Zeynep Enkavi" w:date="2015-02-12T11:57:00Z"/>
+          <w:ins w:id="40" w:author="Ayse Zeynep Enkavi" w:date="2015-02-12T11:57:00Z"/>
           <w:rFonts w:ascii="Times" w:hAnsi="Times"/>
           <w:bCs w:val="0"/>
           <w:i/>
@@ -2176,7 +2711,7 @@
           <w:sz w:val="20"/>
         </w:rPr>
       </w:pPr>
-      <w:ins w:id="19" w:author="Ayse Zeynep Enkavi" w:date="2015-02-11T23:34:00Z">
+      <w:ins w:id="41" w:author="Ayse Zeynep Enkavi" w:date="2015-02-11T23:34:00Z">
         <w:r>
           <w:rPr>
             <w:rFonts w:ascii="Times" w:hAnsi="Times"/>
@@ -2218,7 +2753,7 @@
           <w:t>Reaction times for each task and group. RT</w:t>
         </w:r>
       </w:ins>
-      <w:ins w:id="20" w:author="Ayse Zeynep Enkavi" w:date="2015-02-11T23:35:00Z">
+      <w:ins w:id="42" w:author="Ayse Zeynep Enkavi" w:date="2015-02-11T23:35:00Z">
         <w:r>
           <w:rPr>
             <w:rFonts w:ascii="Times" w:hAnsi="Times"/>
@@ -2230,7 +2765,7 @@
           <w:t xml:space="preserve">’s decreased as the task progressed for all groups in both trials. </w:t>
         </w:r>
       </w:ins>
-      <w:ins w:id="21" w:author="Ayse Zeynep Enkavi" w:date="2015-02-11T23:36:00Z">
+      <w:ins w:id="43" w:author="Ayse Zeynep Enkavi" w:date="2015-02-11T23:36:00Z">
         <w:r>
           <w:rPr>
             <w:rFonts w:ascii="Times" w:hAnsi="Times"/>
@@ -2242,7 +2777,7 @@
           <w:t xml:space="preserve">The MTL group was consistently slower in the choice task. </w:t>
         </w:r>
       </w:ins>
-      <w:ins w:id="22" w:author="Ayse Zeynep Enkavi" w:date="2015-02-11T23:35:00Z">
+      <w:ins w:id="44" w:author="Ayse Zeynep Enkavi" w:date="2015-02-11T23:35:00Z">
         <w:r>
           <w:rPr>
             <w:rFonts w:ascii="Times" w:hAnsi="Times"/>
@@ -2567,7 +3102,7 @@
         </w:rPr>
         <w:t>0 to 17 with a mean of 0.</w:t>
       </w:r>
-      <w:ins w:id="23" w:author="Ayse Zeynep Enkavi" w:date="2015-02-11T23:39:00Z">
+      <w:ins w:id="45" w:author="Ayse Zeynep Enkavi" w:date="2015-02-11T23:39:00Z">
         <w:r>
           <w:rPr>
             <w:rFonts w:ascii="Times" w:hAnsi="Times"/>
@@ -2587,7 +3122,7 @@
         </w:rPr>
         <w:t xml:space="preserve"> and standard deviation of 1.</w:t>
       </w:r>
-      <w:ins w:id="24" w:author="Ayse Zeynep Enkavi" w:date="2015-02-11T23:39:00Z">
+      <w:ins w:id="46" w:author="Ayse Zeynep Enkavi" w:date="2015-02-11T23:39:00Z">
         <w:r>
           <w:rPr>
             <w:rFonts w:ascii="Times" w:hAnsi="Times"/>
@@ -2654,7 +3189,7 @@
         </w:rPr>
         <w:t>39.</w:t>
       </w:r>
-      <w:ins w:id="25" w:author="Ayse Zeynep Enkavi" w:date="2015-02-11T23:41:00Z">
+      <w:ins w:id="47" w:author="Ayse Zeynep Enkavi" w:date="2015-02-11T23:41:00Z">
         <w:r>
           <w:rPr>
             <w:rFonts w:ascii="Times" w:hAnsi="Times"/>
@@ -2682,7 +3217,7 @@
         </w:tabs>
         <w:ind w:right="0"/>
         <w:rPr>
-          <w:ins w:id="26" w:author="Ayse Zeynep Enkavi" w:date="2015-02-12T11:57:00Z"/>
+          <w:ins w:id="48" w:author="Ayse Zeynep Enkavi" w:date="2015-02-12T11:57:00Z"/>
           <w:rFonts w:ascii="Times" w:hAnsi="Times"/>
           <w:bCs w:val="0"/>
           <w:iCs w:val="0"/>
@@ -2716,7 +3251,7 @@
         </w:rPr>
         <w:t xml:space="preserve"> number of intransitive choices we used </w:t>
       </w:r>
-      <w:ins w:id="27" w:author="Ayse Zeynep Enkavi" w:date="2015-02-11T23:41:00Z">
+      <w:ins w:id="49" w:author="Ayse Zeynep Enkavi" w:date="2015-02-11T23:41:00Z">
         <w:r>
           <w:rPr>
             <w:rFonts w:ascii="Times" w:hAnsi="Times"/>
@@ -2727,7 +3262,7 @@
           <w:t>a linear mixed model with orthogonal contrasts for group and task type (choice or control)</w:t>
         </w:r>
       </w:ins>
-      <w:ins w:id="28" w:author="Ayse Zeynep Enkavi" w:date="2015-02-11T23:43:00Z">
+      <w:ins w:id="50" w:author="Ayse Zeynep Enkavi" w:date="2015-02-11T23:43:00Z">
         <w:r>
           <w:rPr>
             <w:rFonts w:ascii="Times" w:hAnsi="Times"/>
@@ -2738,7 +3273,7 @@
           <w:t>. This was significantly better than a model without random intercept for subjects</w:t>
         </w:r>
       </w:ins>
-      <w:ins w:id="29" w:author="Ayse Zeynep Enkavi" w:date="2015-02-11T23:44:00Z">
+      <w:ins w:id="51" w:author="Ayse Zeynep Enkavi" w:date="2015-02-11T23:44:00Z">
         <w:r>
           <w:rPr>
             <w:rFonts w:ascii="Times" w:hAnsi="Times"/>
@@ -2749,7 +3284,7 @@
           <w:t xml:space="preserve"> (</w:t>
         </w:r>
       </w:ins>
-      <w:ins w:id="30" w:author="Ayse Zeynep Enkavi" w:date="2015-02-11T23:45:00Z">
+      <w:ins w:id="52" w:author="Ayse Zeynep Enkavi" w:date="2015-02-11T23:45:00Z">
         <w:r>
           <w:rPr>
             <w:rFonts w:ascii="Times" w:hAnsi="Times"/>
@@ -2779,7 +3314,7 @@
           <w:t xml:space="preserve">(7) = </w:t>
         </w:r>
       </w:ins>
-      <w:ins w:id="31" w:author="Ayse Zeynep Enkavi" w:date="2015-02-11T23:46:00Z">
+      <w:ins w:id="53" w:author="Ayse Zeynep Enkavi" w:date="2015-02-11T23:46:00Z">
         <w:r>
           <w:rPr>
             <w:rFonts w:ascii="Times" w:hAnsi="Times"/>
@@ -2790,7 +3325,7 @@
           <w:t>0.036</w:t>
         </w:r>
       </w:ins>
-      <w:ins w:id="32" w:author="Ayse Zeynep Enkavi" w:date="2015-02-11T23:44:00Z">
+      <w:ins w:id="54" w:author="Ayse Zeynep Enkavi" w:date="2015-02-11T23:44:00Z">
         <w:r>
           <w:rPr>
             <w:rFonts w:ascii="Times" w:hAnsi="Times"/>
@@ -2801,7 +3336,7 @@
           <w:t>)</w:t>
         </w:r>
       </w:ins>
-      <w:ins w:id="33" w:author="Ayse Zeynep Enkavi" w:date="2015-02-11T23:43:00Z">
+      <w:ins w:id="55" w:author="Ayse Zeynep Enkavi" w:date="2015-02-11T23:43:00Z">
         <w:r>
           <w:rPr>
             <w:rFonts w:ascii="Times" w:hAnsi="Times"/>
@@ -2812,7 +3347,7 @@
           <w:t xml:space="preserve">. The percentage of intransitive choices was log transformed to </w:t>
         </w:r>
       </w:ins>
-      <w:ins w:id="34" w:author="Ayse Zeynep Enkavi" w:date="2015-02-11T23:47:00Z">
+      <w:ins w:id="56" w:author="Ayse Zeynep Enkavi" w:date="2015-02-11T23:47:00Z">
         <w:r>
           <w:rPr>
             <w:rFonts w:ascii="Times" w:hAnsi="Times"/>
@@ -2823,7 +3358,7 @@
           <w:t>ensure that the difference in variances was independent of task type (</w:t>
         </w:r>
       </w:ins>
-      <w:ins w:id="35" w:author="Ayse Zeynep Enkavi" w:date="2015-02-11T23:48:00Z">
+      <w:ins w:id="57" w:author="Ayse Zeynep Enkavi" w:date="2015-02-11T23:48:00Z">
         <w:r>
           <w:rPr>
             <w:rFonts w:ascii="Times" w:hAnsi="Times"/>
@@ -2853,7 +3388,7 @@
           <w:t>(1) = 3.35</w:t>
         </w:r>
       </w:ins>
-      <w:ins w:id="36" w:author="Ayse Zeynep Enkavi" w:date="2015-02-11T23:49:00Z">
+      <w:ins w:id="58" w:author="Ayse Zeynep Enkavi" w:date="2015-02-11T23:49:00Z">
         <w:r>
           <w:rPr>
             <w:rFonts w:ascii="Times" w:hAnsi="Times"/>
@@ -2864,7 +3399,7 @@
           <w:t>4, p = 0.067</w:t>
         </w:r>
       </w:ins>
-      <w:ins w:id="37" w:author="Ayse Zeynep Enkavi" w:date="2015-02-11T23:47:00Z">
+      <w:ins w:id="59" w:author="Ayse Zeynep Enkavi" w:date="2015-02-11T23:47:00Z">
         <w:r>
           <w:rPr>
             <w:rFonts w:ascii="Times" w:hAnsi="Times"/>
@@ -2875,7 +3410,7 @@
           <w:t>).</w:t>
         </w:r>
       </w:ins>
-      <w:ins w:id="38" w:author="Ayse Zeynep Enkavi" w:date="2015-02-11T23:49:00Z">
+      <w:ins w:id="60" w:author="Ayse Zeynep Enkavi" w:date="2015-02-11T23:49:00Z">
         <w:r>
           <w:rPr>
             <w:rFonts w:ascii="Times" w:hAnsi="Times"/>
@@ -2983,7 +3518,7 @@
         </w:tabs>
         <w:ind w:right="0"/>
         <w:rPr>
-          <w:ins w:id="39" w:author="Ayse Zeynep Enkavi" w:date="2015-02-12T11:57:00Z"/>
+          <w:ins w:id="61" w:author="Ayse Zeynep Enkavi" w:date="2015-02-12T11:57:00Z"/>
           <w:rFonts w:ascii="Times" w:hAnsi="Times"/>
           <w:bCs w:val="0"/>
           <w:iCs w:val="0"/>
@@ -3152,7 +3687,7 @@
         </w:rPr>
         <w:t>50.</w:t>
       </w:r>
-      <w:ins w:id="40" w:author="Ayse Zeynep Enkavi" w:date="2015-02-12T00:31:00Z">
+      <w:ins w:id="62" w:author="Ayse Zeynep Enkavi" w:date="2015-02-12T00:31:00Z">
         <w:r>
           <w:rPr>
             <w:rFonts w:ascii="Times" w:hAnsi="Times"/>
@@ -3181,7 +3716,7 @@
         </w:rPr>
         <w:t>8.</w:t>
       </w:r>
-      <w:ins w:id="41" w:author="Ayse Zeynep Enkavi" w:date="2015-02-12T00:32:00Z">
+      <w:ins w:id="63" w:author="Ayse Zeynep Enkavi" w:date="2015-02-12T00:32:00Z">
         <w:r>
           <w:rPr>
             <w:rFonts w:ascii="Times" w:hAnsi="Times"/>
@@ -3246,7 +3781,7 @@
         </w:rPr>
         <w:t>1</w:t>
       </w:r>
-      <w:ins w:id="42" w:author="Ayse Zeynep Enkavi" w:date="2015-02-12T00:37:00Z">
+      <w:ins w:id="64" w:author="Ayse Zeynep Enkavi" w:date="2015-02-12T00:37:00Z">
         <w:r>
           <w:rPr>
             <w:rFonts w:ascii="Times" w:hAnsi="Times"/>
@@ -3266,7 +3801,7 @@
         </w:rPr>
         <w:t xml:space="preserve">) = </w:t>
       </w:r>
-      <w:ins w:id="43" w:author="Ayse Zeynep Enkavi" w:date="2015-02-12T00:37:00Z">
+      <w:ins w:id="65" w:author="Ayse Zeynep Enkavi" w:date="2015-02-12T00:37:00Z">
         <w:r>
           <w:rPr>
             <w:rFonts w:ascii="Times" w:hAnsi="Times"/>
@@ -3313,7 +3848,7 @@
         </w:rPr>
         <w:t xml:space="preserve"> 0.0</w:t>
       </w:r>
-      <w:ins w:id="44" w:author="Ayse Zeynep Enkavi" w:date="2015-02-12T00:38:00Z">
+      <w:ins w:id="66" w:author="Ayse Zeynep Enkavi" w:date="2015-02-12T00:38:00Z">
         <w:r>
           <w:rPr>
             <w:rFonts w:ascii="Times" w:hAnsi="Times"/>
@@ -3342,7 +3877,7 @@
         </w:rPr>
         <w:t xml:space="preserve"> with the MTL choosing left less often than the control (p = 0.0</w:t>
       </w:r>
-      <w:ins w:id="45" w:author="Ayse Zeynep Enkavi" w:date="2015-02-12T00:38:00Z">
+      <w:ins w:id="67" w:author="Ayse Zeynep Enkavi" w:date="2015-02-12T00:38:00Z">
         <w:r>
           <w:rPr>
             <w:rFonts w:ascii="Times" w:hAnsi="Times"/>
@@ -3362,7 +3897,7 @@
         </w:rPr>
         <w:t xml:space="preserve">) </w:t>
       </w:r>
-      <w:ins w:id="46" w:author="Ayse Zeynep Enkavi" w:date="2015-02-12T00:39:00Z">
+      <w:ins w:id="68" w:author="Ayse Zeynep Enkavi" w:date="2015-02-12T00:39:00Z">
         <w:r>
           <w:rPr>
             <w:rFonts w:ascii="Times" w:hAnsi="Times"/>
@@ -3382,7 +3917,7 @@
         </w:rPr>
         <w:t xml:space="preserve"> the ETL groups (p = 0.</w:t>
       </w:r>
-      <w:ins w:id="47" w:author="Ayse Zeynep Enkavi" w:date="2015-02-12T00:39:00Z">
+      <w:ins w:id="69" w:author="Ayse Zeynep Enkavi" w:date="2015-02-12T00:39:00Z">
         <w:r>
           <w:rPr>
             <w:rFonts w:ascii="Times" w:hAnsi="Times"/>
@@ -3448,7 +3983,7 @@
         </w:rPr>
         <w:t>bar was not significant (</w:t>
       </w:r>
-      <w:ins w:id="48" w:author="Ayse Zeynep Enkavi" w:date="2015-02-12T00:35:00Z">
+      <w:ins w:id="70" w:author="Ayse Zeynep Enkavi" w:date="2015-02-12T00:35:00Z">
         <w:r>
           <w:t>b</w:t>
         </w:r>
@@ -3456,7 +3991,7 @@
       <w:r>
         <w:t xml:space="preserve"> = – 0.0</w:t>
       </w:r>
-      <w:ins w:id="49" w:author="Ayse Zeynep Enkavi" w:date="2015-02-12T00:35:00Z">
+      <w:ins w:id="71" w:author="Ayse Zeynep Enkavi" w:date="2015-02-12T00:35:00Z">
         <w:r>
           <w:t>46</w:t>
         </w:r>
@@ -3464,7 +3999,7 @@
       <w:r>
         <w:t>, t</w:t>
       </w:r>
-      <w:ins w:id="50" w:author="Ayse Zeynep Enkavi" w:date="2015-02-12T00:36:00Z">
+      <w:ins w:id="72" w:author="Ayse Zeynep Enkavi" w:date="2015-02-12T00:36:00Z">
         <w:r>
           <w:t>(1700)</w:t>
         </w:r>
@@ -3472,7 +4007,7 @@
       <w:r>
         <w:t xml:space="preserve"> = – 0.</w:t>
       </w:r>
-      <w:ins w:id="51" w:author="Ayse Zeynep Enkavi" w:date="2015-02-12T00:36:00Z">
+      <w:ins w:id="73" w:author="Ayse Zeynep Enkavi" w:date="2015-02-12T00:36:00Z">
         <w:r>
           <w:t>95</w:t>
         </w:r>
@@ -3480,7 +4015,7 @@
       <w:r>
         <w:t>, p = 0.</w:t>
       </w:r>
-      <w:ins w:id="52" w:author="Ayse Zeynep Enkavi" w:date="2015-02-12T00:36:00Z">
+      <w:ins w:id="74" w:author="Ayse Zeynep Enkavi" w:date="2015-02-12T00:36:00Z">
         <w:r>
           <w:t>340</w:t>
         </w:r>
@@ -3626,7 +4161,7 @@
         </w:rPr>
         <w:t xml:space="preserve"> To </w:t>
       </w:r>
-      <w:ins w:id="53" w:author="Ayse Zeynep Enkavi" w:date="2014-06-17T07:31:00Z">
+      <w:ins w:id="75" w:author="Ayse Zeynep Enkavi" w:date="2014-06-17T07:31:00Z">
         <w:r>
           <w:rPr>
             <w:rFonts w:ascii="Times" w:hAnsi="Times"/>
@@ -3673,7 +4208,7 @@
         </w:rPr>
         <w:t>were more likely to be involved in an intransitivity. Indeed, a multilevel model allowing for random intercepts for each subject nested in groups and fixed effects of the difference in utilities, as well as groups and their interactions confirmed that pairs where the difference was small were involved in more intransitive triplets (</w:t>
       </w:r>
-      <w:ins w:id="54" w:author="Ayse Zeynep Enkavi" w:date="2015-02-12T11:57:00Z">
+      <w:ins w:id="76" w:author="Ayse Zeynep Enkavi" w:date="2015-02-12T11:57:00Z">
         <w:r>
           <w:rPr>
             <w:rFonts w:ascii="Times" w:hAnsi="Times"/>
@@ -3693,7 +4228,7 @@
         </w:rPr>
         <w:t>t</w:t>
       </w:r>
-      <w:ins w:id="55" w:author="Ayse Zeynep Enkavi" w:date="2015-02-12T11:54:00Z">
+      <w:ins w:id="77" w:author="Ayse Zeynep Enkavi" w:date="2015-02-12T11:54:00Z">
         <w:r>
           <w:rPr>
             <w:rFonts w:ascii="Times" w:hAnsi="Times"/>
@@ -3916,7 +4451,7 @@
       <w:r>
         <w:t xml:space="preserve">The number of times each trial was involved in an intransitivity served as the dependent measure in a </w:t>
       </w:r>
-      <w:ins w:id="56" w:author="Ayse Zeynep Enkavi" w:date="2015-02-12T12:00:00Z">
+      <w:ins w:id="78" w:author="Ayse Zeynep Enkavi" w:date="2015-02-12T12:00:00Z">
         <w:r>
           <w:t>linear mixed model</w:t>
         </w:r>
@@ -3924,7 +4459,7 @@
       <w:r>
         <w:t xml:space="preserve"> allowing for </w:t>
       </w:r>
-      <w:ins w:id="57" w:author="Ayse Zeynep Enkavi" w:date="2015-02-12T12:00:00Z">
+      <w:ins w:id="79" w:author="Ayse Zeynep Enkavi" w:date="2015-02-12T12:00:00Z">
         <w:r>
           <w:t xml:space="preserve">random </w:t>
         </w:r>
@@ -3946,7 +4481,7 @@
       <w:r>
         <w:t xml:space="preserve"> for the MTL group (</w:t>
       </w:r>
-      <w:ins w:id="58" w:author="Ayse Zeynep Enkavi" w:date="2015-02-12T12:09:00Z">
+      <w:ins w:id="80" w:author="Ayse Zeynep Enkavi" w:date="2015-02-12T12:09:00Z">
         <w:r>
           <w:t xml:space="preserve">b = 0.56, </w:t>
         </w:r>
@@ -3954,7 +4489,7 @@
       <w:r>
         <w:t>t</w:t>
       </w:r>
-      <w:ins w:id="59" w:author="Ayse Zeynep Enkavi" w:date="2015-02-12T12:09:00Z">
+      <w:ins w:id="81" w:author="Ayse Zeynep Enkavi" w:date="2015-02-12T12:09:00Z">
         <w:r>
           <w:t>(94</w:t>
         </w:r>
@@ -3965,7 +4500,7 @@
       <w:r>
         <w:t xml:space="preserve"> = </w:t>
       </w:r>
-      <w:ins w:id="60" w:author="Ayse Zeynep Enkavi" w:date="2015-02-12T12:11:00Z">
+      <w:ins w:id="82" w:author="Ayse Zeynep Enkavi" w:date="2015-02-12T12:11:00Z">
         <w:r>
           <w:t>3.72</w:t>
         </w:r>
@@ -3979,7 +4514,7 @@
       <w:r>
         <w:t xml:space="preserve">. </w:t>
       </w:r>
-      <w:ins w:id="61" w:author="Ayse Zeynep Enkavi" w:date="2014-06-17T07:38:00Z">
+      <w:ins w:id="83" w:author="Ayse Zeynep Enkavi" w:date="2014-06-17T07:38:00Z">
         <w:r>
           <w:t xml:space="preserve">As explained above </w:t>
         </w:r>
@@ -3993,7 +4528,7 @@
           <w:t>the number of times one trial was involved in an intransitivity ranged from 0 to 17 with a mean of 0.</w:t>
         </w:r>
       </w:ins>
-      <w:ins w:id="62" w:author="Ayse Zeynep Enkavi" w:date="2015-02-12T12:11:00Z">
+      <w:ins w:id="84" w:author="Ayse Zeynep Enkavi" w:date="2015-02-12T12:11:00Z">
         <w:r>
           <w:rPr>
             <w:rFonts w:ascii="Times" w:hAnsi="Times"/>
@@ -4004,7 +4539,7 @@
           <w:t>715</w:t>
         </w:r>
       </w:ins>
-      <w:ins w:id="63" w:author="Ayse Zeynep Enkavi" w:date="2014-06-17T07:38:00Z">
+      <w:ins w:id="85" w:author="Ayse Zeynep Enkavi" w:date="2014-06-17T07:38:00Z">
         <w:r>
           <w:rPr>
             <w:rFonts w:ascii="Times" w:hAnsi="Times"/>
@@ -4015,7 +4550,7 @@
           <w:t xml:space="preserve"> and standard deviation of 1.</w:t>
         </w:r>
       </w:ins>
-      <w:ins w:id="64" w:author="Ayse Zeynep Enkavi" w:date="2015-02-12T12:11:00Z">
+      <w:ins w:id="86" w:author="Ayse Zeynep Enkavi" w:date="2015-02-12T12:11:00Z">
         <w:r>
           <w:rPr>
             <w:rFonts w:ascii="Times" w:hAnsi="Times"/>
@@ -4026,7 +4561,7 @@
           <w:t>414</w:t>
         </w:r>
       </w:ins>
-      <w:ins w:id="65" w:author="Ayse Zeynep Enkavi" w:date="2014-06-17T07:38:00Z">
+      <w:ins w:id="87" w:author="Ayse Zeynep Enkavi" w:date="2014-06-17T07:38:00Z">
         <w:r>
           <w:rPr>
             <w:rFonts w:ascii="Times" w:hAnsi="Times"/>
@@ -4057,7 +4592,7 @@
           <w:t xml:space="preserve">. </w:t>
         </w:r>
       </w:ins>
-      <w:ins w:id="66" w:author="Ayse Zeynep Enkavi" w:date="2014-06-17T07:39:00Z">
+      <w:ins w:id="88" w:author="Ayse Zeynep Enkavi" w:date="2014-06-17T07:39:00Z">
         <w:r>
           <w:rPr>
             <w:rFonts w:ascii="Times" w:hAnsi="Times"/>
@@ -4068,7 +4603,7 @@
           <w:t>Therefore, as Figure S</w:t>
         </w:r>
       </w:ins>
-      <w:ins w:id="67" w:author="Ayse Zeynep Enkavi" w:date="2015-02-12T12:12:00Z">
+      <w:ins w:id="89" w:author="Ayse Zeynep Enkavi" w:date="2015-02-12T12:12:00Z">
         <w:r>
           <w:rPr>
             <w:rFonts w:ascii="Times" w:hAnsi="Times"/>
@@ -4079,7 +4614,7 @@
           <w:t>2</w:t>
         </w:r>
       </w:ins>
-      <w:ins w:id="68" w:author="Ayse Zeynep Enkavi" w:date="2014-06-17T07:39:00Z">
+      <w:ins w:id="90" w:author="Ayse Zeynep Enkavi" w:date="2014-06-17T07:39:00Z">
         <w:r>
           <w:rPr>
             <w:rFonts w:ascii="Times" w:hAnsi="Times"/>
@@ -4105,7 +4640,7 @@
       <w:r>
         <w:t>ach trial was involved in 0.</w:t>
       </w:r>
-      <w:ins w:id="69" w:author="Ayse Zeynep Enkavi" w:date="2015-02-12T12:12:00Z">
+      <w:ins w:id="91" w:author="Ayse Zeynep Enkavi" w:date="2015-02-12T12:12:00Z">
         <w:r>
           <w:t>49</w:t>
         </w:r>
@@ -4118,7 +4653,7 @@
         <w:t>intransitivities</w:t>
       </w:r>
       <w:proofErr w:type="spellEnd"/>
-      <w:ins w:id="70" w:author="Ayse Zeynep Enkavi" w:date="2014-06-17T07:40:00Z">
+      <w:ins w:id="92" w:author="Ayse Zeynep Enkavi" w:date="2014-06-17T07:40:00Z">
         <w:r>
           <w:t xml:space="preserve"> on average</w:t>
         </w:r>
@@ -4129,7 +4664,7 @@
       <w:r>
         <w:t>6</w:t>
       </w:r>
-      <w:ins w:id="71" w:author="Ayse Zeynep Enkavi" w:date="2015-02-12T12:12:00Z">
+      <w:ins w:id="93" w:author="Ayse Zeynep Enkavi" w:date="2015-02-12T12:12:00Z">
         <w:r>
           <w:t>0</w:t>
         </w:r>
@@ -4137,7 +4672,7 @@
       <w:r>
         <w:t xml:space="preserve"> for the ETL group and 1.</w:t>
       </w:r>
-      <w:ins w:id="72" w:author="Ayse Zeynep Enkavi" w:date="2015-02-12T12:12:00Z">
+      <w:ins w:id="94" w:author="Ayse Zeynep Enkavi" w:date="2015-02-12T12:12:00Z">
         <w:r>
           <w:t>05</w:t>
         </w:r>
@@ -4154,12 +4689,12 @@
       <w:r>
         <w:t>linear (</w:t>
       </w:r>
-      <w:ins w:id="73" w:author="Ayse Zeynep Enkavi" w:date="2015-02-12T12:13:00Z">
+      <w:ins w:id="95" w:author="Ayse Zeynep Enkavi" w:date="2015-02-12T12:13:00Z">
         <w:r>
           <w:t xml:space="preserve">b = </w:t>
         </w:r>
       </w:ins>
-      <w:ins w:id="74" w:author="Ayse Zeynep Enkavi" w:date="2015-02-12T12:15:00Z">
+      <w:ins w:id="96" w:author="Ayse Zeynep Enkavi" w:date="2015-02-12T12:15:00Z">
         <w:r>
           <w:t>6.98 × 10</w:t>
         </w:r>
@@ -4170,7 +4705,7 @@
           <w:t>-4</w:t>
         </w:r>
       </w:ins>
-      <w:ins w:id="75" w:author="Ayse Zeynep Enkavi" w:date="2015-02-12T12:13:00Z">
+      <w:ins w:id="97" w:author="Ayse Zeynep Enkavi" w:date="2015-02-12T12:13:00Z">
         <w:r>
           <w:t xml:space="preserve">, </w:t>
         </w:r>
@@ -4178,7 +4713,7 @@
       <w:r>
         <w:t>t</w:t>
       </w:r>
-      <w:ins w:id="76" w:author="Ayse Zeynep Enkavi" w:date="2015-02-12T12:13:00Z">
+      <w:ins w:id="98" w:author="Ayse Zeynep Enkavi" w:date="2015-02-12T12:13:00Z">
         <w:r>
           <w:t>(17200)</w:t>
         </w:r>
@@ -4186,7 +4721,7 @@
       <w:r>
         <w:t xml:space="preserve"> = 0.</w:t>
       </w:r>
-      <w:ins w:id="77" w:author="Ayse Zeynep Enkavi" w:date="2015-02-12T12:13:00Z">
+      <w:ins w:id="99" w:author="Ayse Zeynep Enkavi" w:date="2015-02-12T12:13:00Z">
         <w:r>
           <w:t>91</w:t>
         </w:r>
@@ -4194,7 +4729,7 @@
       <w:r>
         <w:t>, p = 0.</w:t>
       </w:r>
-      <w:ins w:id="78" w:author="Ayse Zeynep Enkavi" w:date="2015-02-12T12:14:00Z">
+      <w:ins w:id="100" w:author="Ayse Zeynep Enkavi" w:date="2015-02-12T12:14:00Z">
         <w:r>
           <w:t>364</w:t>
         </w:r>
@@ -4214,17 +4749,17 @@
       <w:r>
         <w:t>quadratic (</w:t>
       </w:r>
-      <w:ins w:id="79" w:author="Ayse Zeynep Enkavi" w:date="2015-02-12T12:14:00Z">
+      <w:ins w:id="101" w:author="Ayse Zeynep Enkavi" w:date="2015-02-12T12:14:00Z">
         <w:r>
           <w:t>b = 2.8</w:t>
         </w:r>
       </w:ins>
-      <w:ins w:id="80" w:author="Ayse Zeynep Enkavi" w:date="2015-02-12T12:15:00Z">
+      <w:ins w:id="102" w:author="Ayse Zeynep Enkavi" w:date="2015-02-12T12:15:00Z">
         <w:r>
           <w:t>7</w:t>
         </w:r>
       </w:ins>
-      <w:ins w:id="81" w:author="Ayse Zeynep Enkavi" w:date="2015-02-12T12:14:00Z">
+      <w:ins w:id="103" w:author="Ayse Zeynep Enkavi" w:date="2015-02-12T12:14:00Z">
         <w:r>
           <w:t xml:space="preserve"> × 10</w:t>
         </w:r>
@@ -4235,7 +4770,7 @@
           <w:t>-</w:t>
         </w:r>
       </w:ins>
-      <w:ins w:id="82" w:author="Ayse Zeynep Enkavi" w:date="2015-02-12T12:15:00Z">
+      <w:ins w:id="104" w:author="Ayse Zeynep Enkavi" w:date="2015-02-12T12:15:00Z">
         <w:r>
           <w:rPr>
             <w:vertAlign w:val="superscript"/>
@@ -4243,7 +4778,7 @@
           <w:t>6</w:t>
         </w:r>
       </w:ins>
-      <w:ins w:id="83" w:author="Ayse Zeynep Enkavi" w:date="2015-02-12T12:14:00Z">
+      <w:ins w:id="105" w:author="Ayse Zeynep Enkavi" w:date="2015-02-12T12:14:00Z">
         <w:r>
           <w:t xml:space="preserve">, </w:t>
         </w:r>
@@ -4251,7 +4786,7 @@
       <w:r>
         <w:t>t</w:t>
       </w:r>
-      <w:ins w:id="84" w:author="Ayse Zeynep Enkavi" w:date="2015-02-12T12:15:00Z">
+      <w:ins w:id="106" w:author="Ayse Zeynep Enkavi" w:date="2015-02-12T12:15:00Z">
         <w:r>
           <w:t>(17200)</w:t>
         </w:r>
@@ -4262,7 +4797,7 @@
       <w:r>
         <w:t>4</w:t>
       </w:r>
-      <w:ins w:id="85" w:author="Ayse Zeynep Enkavi" w:date="2015-02-12T12:15:00Z">
+      <w:ins w:id="107" w:author="Ayse Zeynep Enkavi" w:date="2015-02-12T12:15:00Z">
         <w:r>
           <w:t>6</w:t>
         </w:r>
@@ -4270,7 +4805,7 @@
       <w:r>
         <w:t>, p = 0.6</w:t>
       </w:r>
-      <w:ins w:id="86" w:author="Ayse Zeynep Enkavi" w:date="2015-02-12T12:15:00Z">
+      <w:ins w:id="108" w:author="Ayse Zeynep Enkavi" w:date="2015-02-12T12:15:00Z">
         <w:r>
           <w:t>47</w:t>
         </w:r>
@@ -4336,7 +4871,7 @@
       </w:r>
     </w:p>
     <w:p>
-      <w:ins w:id="87" w:author="Ayse Zeynep Enkavi" w:date="2015-02-12T12:08:00Z">
+      <w:ins w:id="109" w:author="Ayse Zeynep Enkavi" w:date="2015-02-12T12:08:00Z">
         <w:r>
           <w:rPr>
             <w:noProof/>
@@ -4397,7 +4932,7 @@
         </w:rPr>
         <w:t xml:space="preserve">Fig. </w:t>
       </w:r>
-      <w:ins w:id="88" w:author="Ayse Zeynep Enkavi" w:date="2015-02-11T23:34:00Z">
+      <w:ins w:id="110" w:author="Ayse Zeynep Enkavi" w:date="2015-02-11T23:34:00Z">
         <w:r>
           <w:rPr>
             <w:rFonts w:ascii="Times" w:hAnsi="Times"/>
@@ -4461,7 +4996,7 @@
         </w:rPr>
         <w:t xml:space="preserve"> </w:t>
       </w:r>
-      <w:ins w:id="89" w:author="Ayse Zeynep Enkavi" w:date="2014-06-17T07:33:00Z">
+      <w:ins w:id="111" w:author="Ayse Zeynep Enkavi" w:date="2014-06-17T07:33:00Z">
         <w:r>
           <w:rPr>
             <w:rFonts w:ascii="Times" w:hAnsi="Times"/>
@@ -4481,7 +5016,7 @@
         </w:tabs>
         <w:ind w:right="0"/>
         <w:rPr>
-          <w:ins w:id="90" w:author="Ayse Zeynep Enkavi" w:date="2015-02-12T12:17:00Z"/>
+          <w:ins w:id="112" w:author="Ayse Zeynep Enkavi" w:date="2015-02-12T12:17:00Z"/>
           <w:rFonts w:ascii="Times" w:hAnsi="Times"/>
           <w:bCs w:val="0"/>
           <w:i/>
@@ -4541,7 +5076,7 @@
       </w:r>
     </w:p>
     <w:p>
-      <w:commentRangeStart w:id="91"/>
+      <w:commentRangeStart w:id="113"/>
       <w:r>
         <w:rPr>
           <w:rFonts w:ascii="Times" w:hAnsi="Times"/>
@@ -4918,12 +5453,12 @@
       <w:r>
         <w:t>speed-accuracy tradeoff.</w:t>
       </w:r>
-      <w:commentRangeEnd w:id="91"/>
+      <w:commentRangeEnd w:id="113"/>
       <w:r>
         <w:rPr>
           <w:rStyle w:val="CommentReference"/>
         </w:rPr>
-        <w:commentReference w:id="91"/>
+        <w:commentReference w:id="113"/>
       </w:r>
     </w:p>
     <w:p>
@@ -4961,7 +5496,7 @@
           <w:szCs w:val="24"/>
         </w:rPr>
       </w:pPr>
-      <w:commentRangeStart w:id="92"/>
+      <w:commentRangeStart w:id="114"/>
       <w:r>
         <w:rPr>
           <w:rFonts w:ascii="Times" w:hAnsi="Times"/>
@@ -5012,12 +5547,12 @@
           </wp:inline>
         </w:drawing>
       </w:r>
-      <w:commentRangeEnd w:id="92"/>
+      <w:commentRangeEnd w:id="114"/>
       <w:r>
         <w:rPr>
           <w:rStyle w:val="CommentReference"/>
         </w:rPr>
-        <w:commentReference w:id="92"/>
+        <w:commentReference w:id="114"/>
       </w:r>
     </w:p>
     <w:p>
@@ -5177,7 +5712,7 @@
         </w:tabs>
         <w:ind w:right="0" w:firstLine="0"/>
         <w:rPr>
-          <w:ins w:id="93" w:author="Ayse Zeynep Enkavi" w:date="2014-06-12T14:29:00Z"/>
+          <w:ins w:id="115" w:author="Ayse Zeynep Enkavi" w:date="2014-06-12T14:29:00Z"/>
           <w:rFonts w:ascii="Times" w:hAnsi="Times"/>
           <w:bCs w:val="0"/>
           <w:iCs w:val="0"/>
@@ -5440,7 +5975,7 @@
         </w:tabs>
         <w:ind w:right="0" w:firstLine="0"/>
         <w:rPr>
-          <w:ins w:id="94" w:author="Ayse Zeynep Enkavi" w:date="2014-06-12T14:30:00Z"/>
+          <w:ins w:id="116" w:author="Ayse Zeynep Enkavi" w:date="2014-06-12T14:30:00Z"/>
           <w:rFonts w:ascii="Times" w:hAnsi="Times"/>
           <w:bCs w:val="0"/>
           <w:iCs w:val="0"/>
@@ -5505,7 +6040,7 @@
         </w:tabs>
         <w:ind w:right="0"/>
         <w:rPr>
-          <w:ins w:id="95" w:author="Ayse Zeynep Enkavi" w:date="2014-06-12T14:30:00Z"/>
+          <w:ins w:id="117" w:author="Ayse Zeynep Enkavi" w:date="2014-06-12T14:30:00Z"/>
           <w:rFonts w:ascii="Times" w:hAnsi="Times"/>
           <w:bCs w:val="0"/>
           <w:i/>
@@ -5513,7 +6048,7 @@
           <w:sz w:val="20"/>
         </w:rPr>
       </w:pPr>
-      <w:ins w:id="96" w:author="Ayse Zeynep Enkavi" w:date="2014-06-12T14:30:00Z">
+      <w:ins w:id="118" w:author="Ayse Zeynep Enkavi" w:date="2014-06-12T14:30:00Z">
         <w:r>
           <w:rPr>
             <w:rFonts w:ascii="Times" w:hAnsi="Times"/>
@@ -5563,7 +6098,7 @@
         </w:tabs>
         <w:ind w:right="0" w:firstLine="0"/>
         <w:rPr>
-          <w:ins w:id="97" w:author="Ayse Zeynep Enkavi" w:date="2014-06-12T14:29:00Z"/>
+          <w:ins w:id="119" w:author="Ayse Zeynep Enkavi" w:date="2014-06-12T14:29:00Z"/>
           <w:rFonts w:ascii="Times" w:hAnsi="Times"/>
           <w:bCs w:val="0"/>
           <w:iCs w:val="0"/>
@@ -5859,7 +6394,7 @@
         </w:tabs>
         <w:ind w:right="0" w:firstLine="0"/>
         <w:rPr>
-          <w:ins w:id="98" w:author="Ayse Zeynep Enkavi" w:date="2014-06-17T07:28:00Z"/>
+          <w:ins w:id="120" w:author="Ayse Zeynep Enkavi" w:date="2014-06-17T07:28:00Z"/>
           <w:rFonts w:ascii="Times" w:hAnsi="Times"/>
           <w:bCs w:val="0"/>
           <w:iCs w:val="0"/>
@@ -5876,7 +6411,7 @@
         </w:rPr>
         <w:t>Fig. S</w:t>
       </w:r>
-      <w:ins w:id="99" w:author="Ayse Zeynep Enkavi" w:date="2014-06-12T14:31:00Z">
+      <w:ins w:id="121" w:author="Ayse Zeynep Enkavi" w:date="2014-06-12T14:31:00Z">
         <w:r>
           <w:rPr>
             <w:rFonts w:ascii="Times" w:hAnsi="Times"/>
@@ -6079,7 +6614,7 @@
         <w:t xml:space="preserve"> trials.” </w:t>
       </w:r>
       <w:proofErr w:type="spellStart"/>
-      <w:ins w:id="100" w:author="Ayse Zeynep Enkavi" w:date="2015-02-12T14:02:00Z">
+      <w:ins w:id="122" w:author="Ayse Zeynep Enkavi" w:date="2015-02-12T14:02:00Z">
         <w:r>
           <w:rPr>
             <w:rFonts w:ascii="Times" w:hAnsi="Times"/>
@@ -6109,7 +6644,7 @@
         </w:rPr>
         <w:t>57 subjects (16 in the control group, 16 in the ETL group and 25 in the MTL group) timed out of at least one trial.</w:t>
       </w:r>
-      <w:ins w:id="101" w:author="Ayse Zeynep Enkavi" w:date="2015-02-12T13:51:00Z">
+      <w:ins w:id="123" w:author="Ayse Zeynep Enkavi" w:date="2015-02-12T13:51:00Z">
         <w:r>
           <w:rPr>
             <w:rFonts w:ascii="Times" w:hAnsi="Times"/>
@@ -6120,7 +6655,7 @@
           <w:t xml:space="preserve"> A single timeout trial</w:t>
         </w:r>
       </w:ins>
-      <w:ins w:id="102" w:author="Ayse Zeynep Enkavi" w:date="2015-02-12T13:52:00Z">
+      <w:ins w:id="124" w:author="Ayse Zeynep Enkavi" w:date="2015-02-12T13:52:00Z">
         <w:r>
           <w:rPr>
             <w:rFonts w:ascii="Times" w:hAnsi="Times"/>
@@ -6131,7 +6666,7 @@
           <w:t>, where preference cannot be determined with certainty,</w:t>
         </w:r>
       </w:ins>
-      <w:ins w:id="103" w:author="Ayse Zeynep Enkavi" w:date="2015-02-12T13:51:00Z">
+      <w:ins w:id="125" w:author="Ayse Zeynep Enkavi" w:date="2015-02-12T13:51:00Z">
         <w:r>
           <w:rPr>
             <w:rFonts w:ascii="Times" w:hAnsi="Times"/>
@@ -6142,7 +6677,7 @@
           <w:t xml:space="preserve"> affects 19 </w:t>
         </w:r>
       </w:ins>
-      <w:ins w:id="104" w:author="Ayse Zeynep Enkavi" w:date="2015-02-12T13:52:00Z">
+      <w:ins w:id="126" w:author="Ayse Zeynep Enkavi" w:date="2015-02-12T13:52:00Z">
         <w:r>
           <w:rPr>
             <w:rFonts w:ascii="Times" w:hAnsi="Times"/>
@@ -6194,7 +6729,7 @@
           <w:t xml:space="preserve"> was therefore calculated as the ratio of non-affected intransitive triplets out of total non-affected triplets.</w:t>
         </w:r>
       </w:ins>
-      <w:ins w:id="105" w:author="Ayse Zeynep Enkavi" w:date="2015-02-12T13:59:00Z">
+      <w:ins w:id="127" w:author="Ayse Zeynep Enkavi" w:date="2015-02-12T13:59:00Z">
         <w:r>
           <w:rPr>
             <w:rFonts w:ascii="Times" w:hAnsi="Times"/>
@@ -6205,7 +6740,7 @@
           <w:t xml:space="preserve"> 95.61 % of all triplets were immune to these problems (median</w:t>
         </w:r>
       </w:ins>
-      <w:ins w:id="106" w:author="Ayse Zeynep Enkavi" w:date="2015-02-12T14:00:00Z">
+      <w:ins w:id="128" w:author="Ayse Zeynep Enkavi" w:date="2015-02-12T14:00:00Z">
         <w:r>
           <w:rPr>
             <w:rFonts w:ascii="Times" w:hAnsi="Times"/>
@@ -6216,7 +6751,7 @@
           <w:t>:</w:t>
         </w:r>
       </w:ins>
-      <w:ins w:id="107" w:author="Ayse Zeynep Enkavi" w:date="2015-02-12T13:59:00Z">
+      <w:ins w:id="129" w:author="Ayse Zeynep Enkavi" w:date="2015-02-12T13:59:00Z">
         <w:r>
           <w:rPr>
             <w:rFonts w:ascii="Times" w:hAnsi="Times"/>
@@ -6227,7 +6762,7 @@
           <w:t xml:space="preserve"> 98.25 %)</w:t>
         </w:r>
       </w:ins>
-      <w:ins w:id="108" w:author="Ayse Zeynep Enkavi" w:date="2015-02-12T14:03:00Z">
+      <w:ins w:id="130" w:author="Ayse Zeynep Enkavi" w:date="2015-02-12T14:03:00Z">
         <w:r>
           <w:rPr>
             <w:rFonts w:ascii="Times" w:hAnsi="Times"/>
@@ -6276,7 +6811,7 @@
 
 <file path=word/comments.xml><?xml version="1.0" encoding="utf-8"?>
 <w:comments xmlns:wpc="http://schemas.microsoft.com/office/word/2010/wordprocessingCanvas" xmlns:mo="http://schemas.microsoft.com/office/mac/office/2008/main" xmlns:mc="http://schemas.openxmlformats.org/markup-compatibility/2006" xmlns:mv="urn:schemas-microsoft-com:mac:vml" xmlns:o="urn:schemas-microsoft-com:office:office" xmlns:r="http://schemas.openxmlformats.org/officeDocument/2006/relationships" xmlns:m="http://schemas.openxmlformats.org/officeDocument/2006/math" xmlns:v="urn:schemas-microsoft-com:vml" xmlns:wp14="http://schemas.microsoft.com/office/word/2010/wordprocessingDrawing" xmlns:wp="http://schemas.openxmlformats.org/drawingml/2006/wordprocessingDrawing" xmlns:w10="urn:schemas-microsoft-com:office:word" xmlns:w="http://schemas.openxmlformats.org/wordprocessingml/2006/main" xmlns:w14="http://schemas.microsoft.com/office/word/2010/wordml" xmlns:wpg="http://schemas.microsoft.com/office/word/2010/wordprocessingGroup" xmlns:wpi="http://schemas.microsoft.com/office/word/2010/wordprocessingInk" xmlns:wne="http://schemas.microsoft.com/office/word/2006/wordml" xmlns:wps="http://schemas.microsoft.com/office/word/2010/wordprocessingShape" mc:Ignorable="w14 wp14">
-  <w:comment w:id="91" w:author="Ayse Zeynep Enkavi" w:date="2015-02-12T14:09:00Z" w:initials="AE">
+  <w:comment w:id="113" w:author="Ayse Zeynep Enkavi" w:date="2015-02-12T14:09:00Z" w:initials="AE">
     <w:p>
       <w:pPr>
         <w:pStyle w:val="CommentText"/>
@@ -6292,7 +6827,7 @@
       </w:r>
     </w:p>
   </w:comment>
-  <w:comment w:id="92" w:author="Ayse Zeynep Enkavi" w:date="2015-02-12T13:48:00Z" w:initials="AE">
+  <w:comment w:id="114" w:author="Ayse Zeynep Enkavi" w:date="2015-02-12T13:48:00Z" w:initials="AE">
     <w:p>
       <w:pPr>
         <w:pStyle w:val="CommentText"/>
@@ -6450,7 +6985,7 @@
         <w:rStyle w:val="PageNumber"/>
         <w:noProof/>
       </w:rPr>
-      <w:t>2</w:t>
+      <w:t>9</w:t>
     </w:r>
     <w:r>
       <w:rPr>
@@ -6660,6 +7195,53 @@
       <w:bCs/>
       <w:iCs/>
       <w:szCs w:val="20"/>
+    </w:rPr>
+  </w:style>
+  <w:style w:type="paragraph" w:styleId="Heading1">
+    <w:name w:val="heading 1"/>
+    <w:basedOn w:val="Normal"/>
+    <w:next w:val="Normal"/>
+    <w:link w:val="Heading1Char"/>
+    <w:uiPriority w:val="9"/>
+    <w:qFormat/>
+    <w:rsid w:val="00550BA6"/>
+    <w:pPr>
+      <w:keepNext/>
+      <w:keepLines/>
+      <w:spacing w:before="480"/>
+      <w:outlineLvl w:val="0"/>
+    </w:pPr>
+    <w:rPr>
+      <w:rFonts w:asciiTheme="majorHAnsi" w:eastAsiaTheme="majorEastAsia" w:hAnsiTheme="majorHAnsi" w:cstheme="majorBidi"/>
+      <w:b/>
+      <w:bCs w:val="0"/>
+      <w:color w:val="345A8A" w:themeColor="accent1" w:themeShade="B5"/>
+      <w:sz w:val="32"/>
+      <w:szCs w:val="32"/>
+    </w:rPr>
+  </w:style>
+  <w:style w:type="paragraph" w:styleId="Heading2">
+    <w:name w:val="heading 2"/>
+    <w:basedOn w:val="Normal"/>
+    <w:next w:val="Normal"/>
+    <w:link w:val="Heading2Char"/>
+    <w:uiPriority w:val="9"/>
+    <w:unhideWhenUsed/>
+    <w:qFormat/>
+    <w:rsid w:val="00550BA6"/>
+    <w:pPr>
+      <w:keepNext/>
+      <w:keepLines/>
+      <w:spacing w:before="200"/>
+      <w:outlineLvl w:val="1"/>
+    </w:pPr>
+    <w:rPr>
+      <w:rFonts w:asciiTheme="majorHAnsi" w:eastAsiaTheme="majorEastAsia" w:hAnsiTheme="majorHAnsi" w:cstheme="majorBidi"/>
+      <w:b/>
+      <w:bCs w:val="0"/>
+      <w:color w:val="4F81BD" w:themeColor="accent1"/>
+      <w:sz w:val="26"/>
+      <w:szCs w:val="26"/>
     </w:rPr>
   </w:style>
   <w:style w:type="character" w:default="1" w:styleId="DefaultParagraphFont">
@@ -6961,6 +7543,36 @@
       <w:szCs w:val="20"/>
     </w:rPr>
   </w:style>
+  <w:style w:type="character" w:customStyle="1" w:styleId="Heading1Char">
+    <w:name w:val="Heading 1 Char"/>
+    <w:basedOn w:val="DefaultParagraphFont"/>
+    <w:link w:val="Heading1"/>
+    <w:uiPriority w:val="9"/>
+    <w:rsid w:val="00550BA6"/>
+    <w:rPr>
+      <w:rFonts w:asciiTheme="majorHAnsi" w:eastAsiaTheme="majorEastAsia" w:hAnsiTheme="majorHAnsi" w:cstheme="majorBidi"/>
+      <w:b/>
+      <w:iCs/>
+      <w:color w:val="345A8A" w:themeColor="accent1" w:themeShade="B5"/>
+      <w:sz w:val="32"/>
+      <w:szCs w:val="32"/>
+    </w:rPr>
+  </w:style>
+  <w:style w:type="character" w:customStyle="1" w:styleId="Heading2Char">
+    <w:name w:val="Heading 2 Char"/>
+    <w:basedOn w:val="DefaultParagraphFont"/>
+    <w:link w:val="Heading2"/>
+    <w:uiPriority w:val="9"/>
+    <w:rsid w:val="00550BA6"/>
+    <w:rPr>
+      <w:rFonts w:asciiTheme="majorHAnsi" w:eastAsiaTheme="majorEastAsia" w:hAnsiTheme="majorHAnsi" w:cstheme="majorBidi"/>
+      <w:b/>
+      <w:iCs/>
+      <w:color w:val="4F81BD" w:themeColor="accent1"/>
+      <w:sz w:val="26"/>
+      <w:szCs w:val="26"/>
+    </w:rPr>
+  </w:style>
 </w:styles>
 </file>
 
@@ -7141,6 +7753,53 @@
       <w:bCs/>
       <w:iCs/>
       <w:szCs w:val="20"/>
+    </w:rPr>
+  </w:style>
+  <w:style w:type="paragraph" w:styleId="Heading1">
+    <w:name w:val="heading 1"/>
+    <w:basedOn w:val="Normal"/>
+    <w:next w:val="Normal"/>
+    <w:link w:val="Heading1Char"/>
+    <w:uiPriority w:val="9"/>
+    <w:qFormat/>
+    <w:rsid w:val="00550BA6"/>
+    <w:pPr>
+      <w:keepNext/>
+      <w:keepLines/>
+      <w:spacing w:before="480"/>
+      <w:outlineLvl w:val="0"/>
+    </w:pPr>
+    <w:rPr>
+      <w:rFonts w:asciiTheme="majorHAnsi" w:eastAsiaTheme="majorEastAsia" w:hAnsiTheme="majorHAnsi" w:cstheme="majorBidi"/>
+      <w:b/>
+      <w:bCs w:val="0"/>
+      <w:color w:val="345A8A" w:themeColor="accent1" w:themeShade="B5"/>
+      <w:sz w:val="32"/>
+      <w:szCs w:val="32"/>
+    </w:rPr>
+  </w:style>
+  <w:style w:type="paragraph" w:styleId="Heading2">
+    <w:name w:val="heading 2"/>
+    <w:basedOn w:val="Normal"/>
+    <w:next w:val="Normal"/>
+    <w:link w:val="Heading2Char"/>
+    <w:uiPriority w:val="9"/>
+    <w:unhideWhenUsed/>
+    <w:qFormat/>
+    <w:rsid w:val="00550BA6"/>
+    <w:pPr>
+      <w:keepNext/>
+      <w:keepLines/>
+      <w:spacing w:before="200"/>
+      <w:outlineLvl w:val="1"/>
+    </w:pPr>
+    <w:rPr>
+      <w:rFonts w:asciiTheme="majorHAnsi" w:eastAsiaTheme="majorEastAsia" w:hAnsiTheme="majorHAnsi" w:cstheme="majorBidi"/>
+      <w:b/>
+      <w:bCs w:val="0"/>
+      <w:color w:val="4F81BD" w:themeColor="accent1"/>
+      <w:sz w:val="26"/>
+      <w:szCs w:val="26"/>
     </w:rPr>
   </w:style>
   <w:style w:type="character" w:default="1" w:styleId="DefaultParagraphFont">
@@ -7440,6 +8099,36 @@
       <w:bCs/>
       <w:iCs/>
       <w:szCs w:val="20"/>
+    </w:rPr>
+  </w:style>
+  <w:style w:type="character" w:customStyle="1" w:styleId="Heading1Char">
+    <w:name w:val="Heading 1 Char"/>
+    <w:basedOn w:val="DefaultParagraphFont"/>
+    <w:link w:val="Heading1"/>
+    <w:uiPriority w:val="9"/>
+    <w:rsid w:val="00550BA6"/>
+    <w:rPr>
+      <w:rFonts w:asciiTheme="majorHAnsi" w:eastAsiaTheme="majorEastAsia" w:hAnsiTheme="majorHAnsi" w:cstheme="majorBidi"/>
+      <w:b/>
+      <w:iCs/>
+      <w:color w:val="345A8A" w:themeColor="accent1" w:themeShade="B5"/>
+      <w:sz w:val="32"/>
+      <w:szCs w:val="32"/>
+    </w:rPr>
+  </w:style>
+  <w:style w:type="character" w:customStyle="1" w:styleId="Heading2Char">
+    <w:name w:val="Heading 2 Char"/>
+    <w:basedOn w:val="DefaultParagraphFont"/>
+    <w:link w:val="Heading2"/>
+    <w:uiPriority w:val="9"/>
+    <w:rsid w:val="00550BA6"/>
+    <w:rPr>
+      <w:rFonts w:asciiTheme="majorHAnsi" w:eastAsiaTheme="majorEastAsia" w:hAnsiTheme="majorHAnsi" w:cstheme="majorBidi"/>
+      <w:b/>
+      <w:iCs/>
+      <w:color w:val="4F81BD" w:themeColor="accent1"/>
+      <w:sz w:val="26"/>
+      <w:szCs w:val="26"/>
     </w:rPr>
   </w:style>
 </w:styles>
@@ -7770,7 +8459,7 @@
 </file>
 
 <file path=customXml/itemProps1.xml><?xml version="1.0" encoding="utf-8"?>
-<ds:datastoreItem xmlns:ds="http://schemas.openxmlformats.org/officeDocument/2006/customXml" ds:itemID="{B7020879-F627-6248-A989-6F5E82570AF2}">
+<ds:datastoreItem xmlns:ds="http://schemas.openxmlformats.org/officeDocument/2006/customXml" ds:itemID="{341F3580-3A05-744F-811E-53C4738CE82D}">
   <ds:schemaRefs>
     <ds:schemaRef ds:uri="http://schemas.openxmlformats.org/officeDocument/2006/bibliography"/>
   </ds:schemaRefs>

</xml_diff>